<commit_message>
Actualización de los fundamentos
se incluye el apartado de criaturas
</commit_message>
<xml_diff>
--- a/Fundamentos de BiOdyssey.docx
+++ b/Fundamentos de BiOdyssey.docx
@@ -23,21 +23,8 @@
           <w:szCs w:val="72"/>
           <w:u w:val="single"/>
         </w:rPr>
-        <w:t xml:space="preserve">Fundamentos de </w:t>
-      </w:r>
-      <w:proofErr w:type="spellStart"/>
-      <w:r>
-        <w:rPr>
-          <w:rFonts w:asciiTheme="majorHAnsi" w:hAnsiTheme="majorHAnsi" w:cstheme="majorHAnsi"/>
-          <w:b/>
-          <w:bCs/>
-          <w:sz w:val="72"/>
-          <w:szCs w:val="72"/>
-          <w:u w:val="single"/>
-        </w:rPr>
-        <w:t>BiOdyssey</w:t>
-      </w:r>
-      <w:proofErr w:type="spellEnd"/>
+        <w:t>Fundamentos de BiOdyssey</w:t>
+      </w:r>
     </w:p>
     <w:p>
       <w:pPr>
@@ -266,25 +253,7 @@
           <w:sz w:val="24"/>
           <w:szCs w:val="24"/>
         </w:rPr>
-        <w:t xml:space="preserve">Hay dos tipos de planeta: los normales y los </w:t>
-      </w:r>
-      <w:proofErr w:type="gramStart"/>
-      <w:r>
-        <w:rPr>
-          <w:rFonts w:cstheme="minorHAnsi"/>
-          <w:sz w:val="24"/>
-          <w:szCs w:val="24"/>
-        </w:rPr>
-        <w:t>planetas combustible</w:t>
-      </w:r>
-      <w:proofErr w:type="gramEnd"/>
-      <w:r>
-        <w:rPr>
-          <w:rFonts w:cstheme="minorHAnsi"/>
-          <w:sz w:val="24"/>
-          <w:szCs w:val="24"/>
-        </w:rPr>
-        <w:t>.</w:t>
+        <w:t>Hay dos tipos de planeta: los normales y los planetas combustible.</w:t>
       </w:r>
     </w:p>
     <w:p>
@@ -568,7 +537,7 @@
           <w:sz w:val="24"/>
           <w:szCs w:val="24"/>
         </w:rPr>
-        <w:t>Criaturas: en cada planeta hay entre 2 y 4 especies distintas, dependiendo del tamaño del planeta. Habrá en total 15 criaturas de cada especie (si se puede, se agruparán en 3 manadas de 5 individuos cada una). Siempre que se pueda, cada especie será de un tipo de criaturas diferentes.</w:t>
+        <w:t>Tamaño: hay tres tamaños: pequeño (0.5x), mediano (1.0x) o grande (1.5x).</w:t>
       </w:r>
     </w:p>
     <w:p>
@@ -591,48 +560,24 @@
           <w:sz w:val="24"/>
           <w:szCs w:val="24"/>
         </w:rPr>
+        <w:t xml:space="preserve">Nombre: el nombre de los planetas será el nombre del sistema + - + una letra dependiendo del lugar que ocupe en órbita. Por ejemplo: Arzamás-b (los </w:t>
+      </w:r>
+      <w:r>
+        <w:rPr>
+          <w:rFonts w:cstheme="minorHAnsi"/>
+          <w:sz w:val="24"/>
+          <w:szCs w:val="24"/>
+        </w:rPr>
         <w:lastRenderedPageBreak/>
-        <w:t>Tamaño: hay tres tamaños</w:t>
-      </w:r>
-      <w:r>
-        <w:rPr>
-          <w:rFonts w:cstheme="minorHAnsi"/>
-          <w:sz w:val="24"/>
-          <w:szCs w:val="24"/>
-        </w:rPr>
-        <w:t>: pequeñ</w:t>
-      </w:r>
-      <w:r>
-        <w:rPr>
-          <w:rFonts w:cstheme="minorHAnsi"/>
-          <w:sz w:val="24"/>
-          <w:szCs w:val="24"/>
-        </w:rPr>
-        <w:t>o</w:t>
-      </w:r>
-      <w:r>
-        <w:rPr>
-          <w:rFonts w:cstheme="minorHAnsi"/>
-          <w:sz w:val="24"/>
-          <w:szCs w:val="24"/>
-        </w:rPr>
-        <w:t xml:space="preserve"> (0.5x), median</w:t>
-      </w:r>
-      <w:r>
-        <w:rPr>
-          <w:rFonts w:cstheme="minorHAnsi"/>
-          <w:sz w:val="24"/>
-          <w:szCs w:val="24"/>
-        </w:rPr>
-        <w:t>o</w:t>
-      </w:r>
-      <w:r>
-        <w:rPr>
-          <w:rFonts w:cstheme="minorHAnsi"/>
-          <w:sz w:val="24"/>
-          <w:szCs w:val="24"/>
-        </w:rPr>
-        <w:t xml:space="preserve"> (1.0x) o grande (1.5x).</w:t>
+        <w:t>planetas comienzan a nombrarse a partir de la letra b, estando la a reservada a la estrella).</w:t>
+      </w:r>
+      <w:r>
+        <w:rPr>
+          <w:rFonts w:cstheme="minorHAnsi"/>
+          <w:sz w:val="24"/>
+          <w:szCs w:val="24"/>
+        </w:rPr>
+        <w:t xml:space="preserve"> El primer jugador que lo explore podrá darle un nombre.</w:t>
       </w:r>
     </w:p>
     <w:p>
@@ -655,107 +600,226 @@
           <w:sz w:val="24"/>
           <w:szCs w:val="24"/>
         </w:rPr>
-        <w:t xml:space="preserve">Nombre: el nombre de los planetas será el nombre del sistema + - + una letra dependiendo del lugar que ocupe en órbita. Por ejemplo: </w:t>
-      </w:r>
-      <w:proofErr w:type="spellStart"/>
-      <w:r>
-        <w:rPr>
-          <w:rFonts w:cstheme="minorHAnsi"/>
-          <w:sz w:val="24"/>
-          <w:szCs w:val="24"/>
-        </w:rPr>
-        <w:t>Arzamás</w:t>
-      </w:r>
-      <w:proofErr w:type="spellEnd"/>
-      <w:r>
-        <w:rPr>
-          <w:rFonts w:cstheme="minorHAnsi"/>
-          <w:sz w:val="24"/>
-          <w:szCs w:val="24"/>
-        </w:rPr>
-        <w:t>-b (los planetas comienzan a nombrarse a partir de la letra b, estando la a reservada a la estrella).</w:t>
-      </w:r>
-      <w:r>
-        <w:rPr>
-          <w:rFonts w:cstheme="minorHAnsi"/>
-          <w:sz w:val="24"/>
-          <w:szCs w:val="24"/>
-        </w:rPr>
-        <w:t xml:space="preserve"> El primer jugador que lo explore podrá darle un nombre.</w:t>
-      </w:r>
+        <w:t xml:space="preserve">El mundo combustible es un planeta que habrá en los sistemas de 4 o 5 planetas (UN planeta), dónde no habrá criaturas que escanear. </w:t>
+      </w:r>
+      <w:r>
+        <w:rPr>
+          <w:rFonts w:cstheme="minorHAnsi"/>
+          <w:sz w:val="24"/>
+          <w:szCs w:val="24"/>
+        </w:rPr>
+        <w:t xml:space="preserve">También, es el único lugar donde puedes recuperar combustible encontrando una cápsula. </w:t>
+      </w:r>
+      <w:r>
+        <w:rPr>
+          <w:rFonts w:cstheme="minorHAnsi"/>
+          <w:sz w:val="24"/>
+          <w:szCs w:val="24"/>
+        </w:rPr>
+        <w:t xml:space="preserve">Además, cada tipo de planeta </w:t>
+      </w:r>
+      <w:r>
+        <w:rPr>
+          <w:rFonts w:cstheme="minorHAnsi"/>
+          <w:sz w:val="24"/>
+          <w:szCs w:val="24"/>
+        </w:rPr>
+        <w:t>combustible</w:t>
+      </w:r>
+      <w:r>
+        <w:rPr>
+          <w:rFonts w:cstheme="minorHAnsi"/>
+          <w:sz w:val="24"/>
+          <w:szCs w:val="24"/>
+        </w:rPr>
+        <w:t xml:space="preserve"> te dañará de maneras diferentes.</w:t>
+      </w:r>
+      <w:r>
+        <w:rPr>
+          <w:rFonts w:cstheme="minorHAnsi"/>
+          <w:sz w:val="24"/>
+          <w:szCs w:val="24"/>
+        </w:rPr>
+        <w:t xml:space="preserve"> El mundo venenoso te hará bajar la salud, el mundo fuego te hace gastar más combustible, y en el muerto habrá un monstruo que te atacará y de tres golpes te quitará toda la vida.</w:t>
+      </w:r>
+    </w:p>
+    <w:p>
+      <w:pPr>
+        <w:jc w:val="both"/>
+        <w:rPr>
+          <w:rFonts w:cstheme="minorHAnsi"/>
+          <w:sz w:val="24"/>
+          <w:szCs w:val="24"/>
+        </w:rPr>
+      </w:pPr>
     </w:p>
     <w:p>
       <w:pPr>
         <w:pStyle w:val="Prrafodelista"/>
         <w:numPr>
           <w:ilvl w:val="0"/>
-          <w:numId w:val="7"/>
-        </w:numPr>
-        <w:jc w:val="both"/>
-        <w:rPr>
-          <w:rFonts w:cstheme="minorHAnsi"/>
-          <w:sz w:val="24"/>
-          <w:szCs w:val="24"/>
-        </w:rPr>
-      </w:pPr>
-      <w:r>
-        <w:rPr>
-          <w:rFonts w:cstheme="minorHAnsi"/>
-          <w:sz w:val="24"/>
-          <w:szCs w:val="24"/>
-        </w:rPr>
-        <w:t xml:space="preserve">El mundo combustible es un planeta que habrá en los sistemas de 4 o 5 planetas (UN planeta), dónde no habrá criaturas que escanear. </w:t>
-      </w:r>
-      <w:r>
-        <w:rPr>
-          <w:rFonts w:cstheme="minorHAnsi"/>
-          <w:sz w:val="24"/>
-          <w:szCs w:val="24"/>
-        </w:rPr>
-        <w:t xml:space="preserve">También, es el único lugar donde puedes recuperar combustible encontrando una cápsula. </w:t>
-      </w:r>
-      <w:r>
-        <w:rPr>
-          <w:rFonts w:cstheme="minorHAnsi"/>
-          <w:sz w:val="24"/>
-          <w:szCs w:val="24"/>
-        </w:rPr>
-        <w:t xml:space="preserve">Además, cada tipo de planeta </w:t>
-      </w:r>
-      <w:r>
-        <w:rPr>
-          <w:rFonts w:cstheme="minorHAnsi"/>
-          <w:sz w:val="24"/>
-          <w:szCs w:val="24"/>
-        </w:rPr>
-        <w:t>combustible</w:t>
-      </w:r>
-      <w:r>
-        <w:rPr>
-          <w:rFonts w:cstheme="minorHAnsi"/>
-          <w:sz w:val="24"/>
-          <w:szCs w:val="24"/>
-        </w:rPr>
-        <w:t xml:space="preserve"> te dañará de maneras diferentes.</w:t>
-      </w:r>
-      <w:r>
-        <w:rPr>
-          <w:rFonts w:cstheme="minorHAnsi"/>
-          <w:sz w:val="24"/>
-          <w:szCs w:val="24"/>
-        </w:rPr>
-        <w:t xml:space="preserve"> El mundo venenoso te hará bajar la salud, el mundo fuego te hace gastar más combustible, y en el muer</w:t>
+          <w:numId w:val="3"/>
+        </w:numPr>
+        <w:jc w:val="both"/>
+        <w:rPr>
+          <w:rFonts w:cstheme="minorHAnsi"/>
+          <w:sz w:val="40"/>
+          <w:szCs w:val="40"/>
+          <w:u w:val="single"/>
+        </w:rPr>
+      </w:pPr>
+      <w:r>
+        <w:rPr>
+          <w:rFonts w:cstheme="minorHAnsi"/>
+          <w:sz w:val="40"/>
+          <w:szCs w:val="40"/>
+          <w:u w:val="single"/>
+        </w:rPr>
+        <w:t>Criaturas</w:t>
+      </w:r>
+    </w:p>
+    <w:p>
+      <w:pPr>
+        <w:pStyle w:val="Prrafodelista"/>
+        <w:numPr>
+          <w:ilvl w:val="0"/>
+          <w:numId w:val="10"/>
+        </w:numPr>
+        <w:jc w:val="both"/>
+        <w:rPr>
+          <w:rFonts w:cstheme="minorHAnsi"/>
+          <w:sz w:val="24"/>
+          <w:szCs w:val="24"/>
+        </w:rPr>
+      </w:pPr>
+      <w:r>
+        <w:rPr>
+          <w:rFonts w:cstheme="minorHAnsi"/>
+          <w:sz w:val="24"/>
+          <w:szCs w:val="24"/>
+        </w:rPr>
+        <w:t>E</w:t>
+      </w:r>
+      <w:r>
+        <w:rPr>
+          <w:rFonts w:cstheme="minorHAnsi"/>
+          <w:sz w:val="24"/>
+          <w:szCs w:val="24"/>
+        </w:rPr>
+        <w:t>n cada planeta hay entre 2 y 4 especies distintas, dependiendo del tamaño del planeta. Habrá en total 15 criaturas de cada especie (si se puede, se agruparán en 3 manadas de 5 individuos cada una). Siempre que se pueda, cada especie será de un tipo de criaturas diferentes.</w:t>
+      </w:r>
+    </w:p>
+    <w:p>
+      <w:pPr>
+        <w:pStyle w:val="Prrafodelista"/>
+        <w:numPr>
+          <w:ilvl w:val="0"/>
+          <w:numId w:val="10"/>
+        </w:numPr>
+        <w:jc w:val="both"/>
+        <w:rPr>
+          <w:rFonts w:cstheme="minorHAnsi"/>
+          <w:sz w:val="24"/>
+          <w:szCs w:val="24"/>
+        </w:rPr>
+      </w:pPr>
+      <w:r>
+        <w:rPr>
+          <w:rFonts w:cstheme="minorHAnsi"/>
+          <w:sz w:val="24"/>
+          <w:szCs w:val="24"/>
+        </w:rPr>
+        <w:t>Para escanear a una criatura, habrá que acercarse a la misma y pulsar el botón que aparezca por pantalla.</w:t>
+      </w:r>
+    </w:p>
+    <w:p>
+      <w:pPr>
+        <w:pStyle w:val="Prrafodelista"/>
+        <w:numPr>
+          <w:ilvl w:val="0"/>
+          <w:numId w:val="10"/>
+        </w:numPr>
+        <w:jc w:val="both"/>
+        <w:rPr>
+          <w:rFonts w:cstheme="minorHAnsi"/>
+          <w:sz w:val="24"/>
+          <w:szCs w:val="24"/>
+        </w:rPr>
+      </w:pPr>
+      <w:r>
+        <w:rPr>
+          <w:rFonts w:cstheme="minorHAnsi"/>
+          <w:sz w:val="24"/>
+          <w:szCs w:val="24"/>
+        </w:rPr>
+        <w:t>El objetivo en cada mundo es escanear a todas las especies que lo habitan, de esa manera conseguiremos un objeto llamado “conocimiento de bioma”, el cuál nos es necesario para completar el juego.</w:t>
+      </w:r>
+    </w:p>
+    <w:p>
+      <w:pPr>
+        <w:pStyle w:val="Prrafodelista"/>
+        <w:numPr>
+          <w:ilvl w:val="0"/>
+          <w:numId w:val="10"/>
+        </w:numPr>
+        <w:jc w:val="both"/>
+        <w:rPr>
+          <w:rFonts w:cstheme="minorHAnsi"/>
+          <w:sz w:val="24"/>
+          <w:szCs w:val="24"/>
+        </w:rPr>
+      </w:pPr>
+      <w:r>
+        <w:rPr>
+          <w:rFonts w:cstheme="minorHAnsi"/>
+          <w:sz w:val="24"/>
+          <w:szCs w:val="24"/>
+        </w:rPr>
+        <w:t>Dependiendo del bioma conseguiremos conocimiento de ese bioma en concreto.</w:t>
+      </w:r>
+    </w:p>
+    <w:p>
+      <w:pPr>
+        <w:pStyle w:val="Prrafodelista"/>
+        <w:numPr>
+          <w:ilvl w:val="0"/>
+          <w:numId w:val="10"/>
+        </w:numPr>
+        <w:jc w:val="both"/>
+        <w:rPr>
+          <w:rFonts w:cstheme="minorHAnsi"/>
+          <w:sz w:val="24"/>
+          <w:szCs w:val="24"/>
+        </w:rPr>
+      </w:pPr>
+      <w:r>
+        <w:rPr>
+          <w:rFonts w:cstheme="minorHAnsi"/>
+          <w:sz w:val="24"/>
+          <w:szCs w:val="24"/>
+        </w:rPr>
+        <w:t>El conocimiento se consigue sólo</w:t>
+      </w:r>
+      <w:r>
+        <w:rPr>
+          <w:rFonts w:cstheme="minorHAnsi"/>
+          <w:sz w:val="24"/>
+          <w:szCs w:val="24"/>
+        </w:rPr>
+        <w:t xml:space="preserve"> en los planetas normales.</w:t>
       </w:r>
       <w:bookmarkStart w:id="0" w:name="_GoBack"/>
       <w:bookmarkEnd w:id="0"/>
-      <w:r>
-        <w:rPr>
-          <w:rFonts w:cstheme="minorHAnsi"/>
-          <w:sz w:val="24"/>
-          <w:szCs w:val="24"/>
-        </w:rPr>
-        <w:t>to habrá un monstruo que te atacará y de tres golpes te quitará toda la vida.</w:t>
-      </w:r>
+    </w:p>
+    <w:p>
+      <w:pPr>
+        <w:jc w:val="both"/>
+        <w:rPr>
+          <w:rFonts w:cstheme="minorHAnsi"/>
+          <w:sz w:val="24"/>
+          <w:szCs w:val="24"/>
+        </w:rPr>
+      </w:pPr>
     </w:p>
     <w:sectPr>
       <w:pgSz w:w="11906" w:h="16838"/>
@@ -969,6 +1033,232 @@
     </w:lvl>
   </w:abstractNum>
   <w:abstractNum w:abstractNumId="2" w15:restartNumberingAfterBreak="0">
+    <w:nsid w:val="3D4846D5"/>
+    <w:multiLevelType w:val="hybridMultilevel"/>
+    <w:tmpl w:val="440E2282"/>
+    <w:lvl w:ilvl="0" w:tplc="0C0A0001">
+      <w:start w:val="1"/>
+      <w:numFmt w:val="bullet"/>
+      <w:lvlText w:val=""/>
+      <w:lvlJc w:val="left"/>
+      <w:pPr>
+        <w:ind w:left="1440" w:hanging="360"/>
+      </w:pPr>
+      <w:rPr>
+        <w:rFonts w:ascii="Symbol" w:hAnsi="Symbol" w:hint="default"/>
+      </w:rPr>
+    </w:lvl>
+    <w:lvl w:ilvl="1" w:tplc="0C0A0003" w:tentative="1">
+      <w:start w:val="1"/>
+      <w:numFmt w:val="bullet"/>
+      <w:lvlText w:val="o"/>
+      <w:lvlJc w:val="left"/>
+      <w:pPr>
+        <w:ind w:left="2160" w:hanging="360"/>
+      </w:pPr>
+      <w:rPr>
+        <w:rFonts w:ascii="Courier New" w:hAnsi="Courier New" w:cs="Courier New" w:hint="default"/>
+      </w:rPr>
+    </w:lvl>
+    <w:lvl w:ilvl="2" w:tplc="0C0A0005" w:tentative="1">
+      <w:start w:val="1"/>
+      <w:numFmt w:val="bullet"/>
+      <w:lvlText w:val=""/>
+      <w:lvlJc w:val="left"/>
+      <w:pPr>
+        <w:ind w:left="2880" w:hanging="360"/>
+      </w:pPr>
+      <w:rPr>
+        <w:rFonts w:ascii="Wingdings" w:hAnsi="Wingdings" w:hint="default"/>
+      </w:rPr>
+    </w:lvl>
+    <w:lvl w:ilvl="3" w:tplc="0C0A0001" w:tentative="1">
+      <w:start w:val="1"/>
+      <w:numFmt w:val="bullet"/>
+      <w:lvlText w:val=""/>
+      <w:lvlJc w:val="left"/>
+      <w:pPr>
+        <w:ind w:left="3600" w:hanging="360"/>
+      </w:pPr>
+      <w:rPr>
+        <w:rFonts w:ascii="Symbol" w:hAnsi="Symbol" w:hint="default"/>
+      </w:rPr>
+    </w:lvl>
+    <w:lvl w:ilvl="4" w:tplc="0C0A0003" w:tentative="1">
+      <w:start w:val="1"/>
+      <w:numFmt w:val="bullet"/>
+      <w:lvlText w:val="o"/>
+      <w:lvlJc w:val="left"/>
+      <w:pPr>
+        <w:ind w:left="4320" w:hanging="360"/>
+      </w:pPr>
+      <w:rPr>
+        <w:rFonts w:ascii="Courier New" w:hAnsi="Courier New" w:cs="Courier New" w:hint="default"/>
+      </w:rPr>
+    </w:lvl>
+    <w:lvl w:ilvl="5" w:tplc="0C0A0005" w:tentative="1">
+      <w:start w:val="1"/>
+      <w:numFmt w:val="bullet"/>
+      <w:lvlText w:val=""/>
+      <w:lvlJc w:val="left"/>
+      <w:pPr>
+        <w:ind w:left="5040" w:hanging="360"/>
+      </w:pPr>
+      <w:rPr>
+        <w:rFonts w:ascii="Wingdings" w:hAnsi="Wingdings" w:hint="default"/>
+      </w:rPr>
+    </w:lvl>
+    <w:lvl w:ilvl="6" w:tplc="0C0A0001" w:tentative="1">
+      <w:start w:val="1"/>
+      <w:numFmt w:val="bullet"/>
+      <w:lvlText w:val=""/>
+      <w:lvlJc w:val="left"/>
+      <w:pPr>
+        <w:ind w:left="5760" w:hanging="360"/>
+      </w:pPr>
+      <w:rPr>
+        <w:rFonts w:ascii="Symbol" w:hAnsi="Symbol" w:hint="default"/>
+      </w:rPr>
+    </w:lvl>
+    <w:lvl w:ilvl="7" w:tplc="0C0A0003" w:tentative="1">
+      <w:start w:val="1"/>
+      <w:numFmt w:val="bullet"/>
+      <w:lvlText w:val="o"/>
+      <w:lvlJc w:val="left"/>
+      <w:pPr>
+        <w:ind w:left="6480" w:hanging="360"/>
+      </w:pPr>
+      <w:rPr>
+        <w:rFonts w:ascii="Courier New" w:hAnsi="Courier New" w:cs="Courier New" w:hint="default"/>
+      </w:rPr>
+    </w:lvl>
+    <w:lvl w:ilvl="8" w:tplc="0C0A0005" w:tentative="1">
+      <w:start w:val="1"/>
+      <w:numFmt w:val="bullet"/>
+      <w:lvlText w:val=""/>
+      <w:lvlJc w:val="left"/>
+      <w:pPr>
+        <w:ind w:left="7200" w:hanging="360"/>
+      </w:pPr>
+      <w:rPr>
+        <w:rFonts w:ascii="Wingdings" w:hAnsi="Wingdings" w:hint="default"/>
+      </w:rPr>
+    </w:lvl>
+  </w:abstractNum>
+  <w:abstractNum w:abstractNumId="3" w15:restartNumberingAfterBreak="0">
+    <w:nsid w:val="46310660"/>
+    <w:multiLevelType w:val="hybridMultilevel"/>
+    <w:tmpl w:val="9914F91E"/>
+    <w:lvl w:ilvl="0" w:tplc="0C0A0001">
+      <w:start w:val="1"/>
+      <w:numFmt w:val="bullet"/>
+      <w:lvlText w:val=""/>
+      <w:lvlJc w:val="left"/>
+      <w:pPr>
+        <w:ind w:left="1140" w:hanging="360"/>
+      </w:pPr>
+      <w:rPr>
+        <w:rFonts w:ascii="Symbol" w:hAnsi="Symbol" w:hint="default"/>
+      </w:rPr>
+    </w:lvl>
+    <w:lvl w:ilvl="1" w:tplc="0C0A0003" w:tentative="1">
+      <w:start w:val="1"/>
+      <w:numFmt w:val="bullet"/>
+      <w:lvlText w:val="o"/>
+      <w:lvlJc w:val="left"/>
+      <w:pPr>
+        <w:ind w:left="1860" w:hanging="360"/>
+      </w:pPr>
+      <w:rPr>
+        <w:rFonts w:ascii="Courier New" w:hAnsi="Courier New" w:cs="Courier New" w:hint="default"/>
+      </w:rPr>
+    </w:lvl>
+    <w:lvl w:ilvl="2" w:tplc="0C0A0005" w:tentative="1">
+      <w:start w:val="1"/>
+      <w:numFmt w:val="bullet"/>
+      <w:lvlText w:val=""/>
+      <w:lvlJc w:val="left"/>
+      <w:pPr>
+        <w:ind w:left="2580" w:hanging="360"/>
+      </w:pPr>
+      <w:rPr>
+        <w:rFonts w:ascii="Wingdings" w:hAnsi="Wingdings" w:hint="default"/>
+      </w:rPr>
+    </w:lvl>
+    <w:lvl w:ilvl="3" w:tplc="0C0A0001" w:tentative="1">
+      <w:start w:val="1"/>
+      <w:numFmt w:val="bullet"/>
+      <w:lvlText w:val=""/>
+      <w:lvlJc w:val="left"/>
+      <w:pPr>
+        <w:ind w:left="3300" w:hanging="360"/>
+      </w:pPr>
+      <w:rPr>
+        <w:rFonts w:ascii="Symbol" w:hAnsi="Symbol" w:hint="default"/>
+      </w:rPr>
+    </w:lvl>
+    <w:lvl w:ilvl="4" w:tplc="0C0A0003" w:tentative="1">
+      <w:start w:val="1"/>
+      <w:numFmt w:val="bullet"/>
+      <w:lvlText w:val="o"/>
+      <w:lvlJc w:val="left"/>
+      <w:pPr>
+        <w:ind w:left="4020" w:hanging="360"/>
+      </w:pPr>
+      <w:rPr>
+        <w:rFonts w:ascii="Courier New" w:hAnsi="Courier New" w:cs="Courier New" w:hint="default"/>
+      </w:rPr>
+    </w:lvl>
+    <w:lvl w:ilvl="5" w:tplc="0C0A0005" w:tentative="1">
+      <w:start w:val="1"/>
+      <w:numFmt w:val="bullet"/>
+      <w:lvlText w:val=""/>
+      <w:lvlJc w:val="left"/>
+      <w:pPr>
+        <w:ind w:left="4740" w:hanging="360"/>
+      </w:pPr>
+      <w:rPr>
+        <w:rFonts w:ascii="Wingdings" w:hAnsi="Wingdings" w:hint="default"/>
+      </w:rPr>
+    </w:lvl>
+    <w:lvl w:ilvl="6" w:tplc="0C0A0001" w:tentative="1">
+      <w:start w:val="1"/>
+      <w:numFmt w:val="bullet"/>
+      <w:lvlText w:val=""/>
+      <w:lvlJc w:val="left"/>
+      <w:pPr>
+        <w:ind w:left="5460" w:hanging="360"/>
+      </w:pPr>
+      <w:rPr>
+        <w:rFonts w:ascii="Symbol" w:hAnsi="Symbol" w:hint="default"/>
+      </w:rPr>
+    </w:lvl>
+    <w:lvl w:ilvl="7" w:tplc="0C0A0003" w:tentative="1">
+      <w:start w:val="1"/>
+      <w:numFmt w:val="bullet"/>
+      <w:lvlText w:val="o"/>
+      <w:lvlJc w:val="left"/>
+      <w:pPr>
+        <w:ind w:left="6180" w:hanging="360"/>
+      </w:pPr>
+      <w:rPr>
+        <w:rFonts w:ascii="Courier New" w:hAnsi="Courier New" w:cs="Courier New" w:hint="default"/>
+      </w:rPr>
+    </w:lvl>
+    <w:lvl w:ilvl="8" w:tplc="0C0A0005" w:tentative="1">
+      <w:start w:val="1"/>
+      <w:numFmt w:val="bullet"/>
+      <w:lvlText w:val=""/>
+      <w:lvlJc w:val="left"/>
+      <w:pPr>
+        <w:ind w:left="6900" w:hanging="360"/>
+      </w:pPr>
+      <w:rPr>
+        <w:rFonts w:ascii="Wingdings" w:hAnsi="Wingdings" w:hint="default"/>
+      </w:rPr>
+    </w:lvl>
+  </w:abstractNum>
+  <w:abstractNum w:abstractNumId="4" w15:restartNumberingAfterBreak="0">
     <w:nsid w:val="536C23F7"/>
     <w:multiLevelType w:val="hybridMultilevel"/>
     <w:tmpl w:val="F58A6C48"/>
@@ -1054,7 +1344,120 @@
       </w:pPr>
     </w:lvl>
   </w:abstractNum>
-  <w:abstractNum w:abstractNumId="3" w15:restartNumberingAfterBreak="0">
+  <w:abstractNum w:abstractNumId="5" w15:restartNumberingAfterBreak="0">
+    <w:nsid w:val="55887EA4"/>
+    <w:multiLevelType w:val="hybridMultilevel"/>
+    <w:tmpl w:val="51886926"/>
+    <w:lvl w:ilvl="0" w:tplc="0C0A0001">
+      <w:start w:val="1"/>
+      <w:numFmt w:val="bullet"/>
+      <w:lvlText w:val=""/>
+      <w:lvlJc w:val="left"/>
+      <w:pPr>
+        <w:ind w:left="720" w:hanging="360"/>
+      </w:pPr>
+      <w:rPr>
+        <w:rFonts w:ascii="Symbol" w:hAnsi="Symbol" w:hint="default"/>
+      </w:rPr>
+    </w:lvl>
+    <w:lvl w:ilvl="1" w:tplc="0C0A0003" w:tentative="1">
+      <w:start w:val="1"/>
+      <w:numFmt w:val="bullet"/>
+      <w:lvlText w:val="o"/>
+      <w:lvlJc w:val="left"/>
+      <w:pPr>
+        <w:ind w:left="1440" w:hanging="360"/>
+      </w:pPr>
+      <w:rPr>
+        <w:rFonts w:ascii="Courier New" w:hAnsi="Courier New" w:cs="Courier New" w:hint="default"/>
+      </w:rPr>
+    </w:lvl>
+    <w:lvl w:ilvl="2" w:tplc="0C0A0005" w:tentative="1">
+      <w:start w:val="1"/>
+      <w:numFmt w:val="bullet"/>
+      <w:lvlText w:val=""/>
+      <w:lvlJc w:val="left"/>
+      <w:pPr>
+        <w:ind w:left="2160" w:hanging="360"/>
+      </w:pPr>
+      <w:rPr>
+        <w:rFonts w:ascii="Wingdings" w:hAnsi="Wingdings" w:hint="default"/>
+      </w:rPr>
+    </w:lvl>
+    <w:lvl w:ilvl="3" w:tplc="0C0A0001" w:tentative="1">
+      <w:start w:val="1"/>
+      <w:numFmt w:val="bullet"/>
+      <w:lvlText w:val=""/>
+      <w:lvlJc w:val="left"/>
+      <w:pPr>
+        <w:ind w:left="2880" w:hanging="360"/>
+      </w:pPr>
+      <w:rPr>
+        <w:rFonts w:ascii="Symbol" w:hAnsi="Symbol" w:hint="default"/>
+      </w:rPr>
+    </w:lvl>
+    <w:lvl w:ilvl="4" w:tplc="0C0A0003" w:tentative="1">
+      <w:start w:val="1"/>
+      <w:numFmt w:val="bullet"/>
+      <w:lvlText w:val="o"/>
+      <w:lvlJc w:val="left"/>
+      <w:pPr>
+        <w:ind w:left="3600" w:hanging="360"/>
+      </w:pPr>
+      <w:rPr>
+        <w:rFonts w:ascii="Courier New" w:hAnsi="Courier New" w:cs="Courier New" w:hint="default"/>
+      </w:rPr>
+    </w:lvl>
+    <w:lvl w:ilvl="5" w:tplc="0C0A0005" w:tentative="1">
+      <w:start w:val="1"/>
+      <w:numFmt w:val="bullet"/>
+      <w:lvlText w:val=""/>
+      <w:lvlJc w:val="left"/>
+      <w:pPr>
+        <w:ind w:left="4320" w:hanging="360"/>
+      </w:pPr>
+      <w:rPr>
+        <w:rFonts w:ascii="Wingdings" w:hAnsi="Wingdings" w:hint="default"/>
+      </w:rPr>
+    </w:lvl>
+    <w:lvl w:ilvl="6" w:tplc="0C0A0001" w:tentative="1">
+      <w:start w:val="1"/>
+      <w:numFmt w:val="bullet"/>
+      <w:lvlText w:val=""/>
+      <w:lvlJc w:val="left"/>
+      <w:pPr>
+        <w:ind w:left="5040" w:hanging="360"/>
+      </w:pPr>
+      <w:rPr>
+        <w:rFonts w:ascii="Symbol" w:hAnsi="Symbol" w:hint="default"/>
+      </w:rPr>
+    </w:lvl>
+    <w:lvl w:ilvl="7" w:tplc="0C0A0003" w:tentative="1">
+      <w:start w:val="1"/>
+      <w:numFmt w:val="bullet"/>
+      <w:lvlText w:val="o"/>
+      <w:lvlJc w:val="left"/>
+      <w:pPr>
+        <w:ind w:left="5760" w:hanging="360"/>
+      </w:pPr>
+      <w:rPr>
+        <w:rFonts w:ascii="Courier New" w:hAnsi="Courier New" w:cs="Courier New" w:hint="default"/>
+      </w:rPr>
+    </w:lvl>
+    <w:lvl w:ilvl="8" w:tplc="0C0A0005" w:tentative="1">
+      <w:start w:val="1"/>
+      <w:numFmt w:val="bullet"/>
+      <w:lvlText w:val=""/>
+      <w:lvlJc w:val="left"/>
+      <w:pPr>
+        <w:ind w:left="6480" w:hanging="360"/>
+      </w:pPr>
+      <w:rPr>
+        <w:rFonts w:ascii="Wingdings" w:hAnsi="Wingdings" w:hint="default"/>
+      </w:rPr>
+    </w:lvl>
+  </w:abstractNum>
+  <w:abstractNum w:abstractNumId="6" w15:restartNumberingAfterBreak="0">
     <w:nsid w:val="5729046F"/>
     <w:multiLevelType w:val="hybridMultilevel"/>
     <w:tmpl w:val="85663C7C"/>
@@ -1167,7 +1570,7 @@
       </w:rPr>
     </w:lvl>
   </w:abstractNum>
-  <w:abstractNum w:abstractNumId="4" w15:restartNumberingAfterBreak="0">
+  <w:abstractNum w:abstractNumId="7" w15:restartNumberingAfterBreak="0">
     <w:nsid w:val="6BE91FB1"/>
     <w:multiLevelType w:val="hybridMultilevel"/>
     <w:tmpl w:val="01F46654"/>
@@ -1280,7 +1683,7 @@
       </w:rPr>
     </w:lvl>
   </w:abstractNum>
-  <w:abstractNum w:abstractNumId="5" w15:restartNumberingAfterBreak="0">
+  <w:abstractNum w:abstractNumId="8" w15:restartNumberingAfterBreak="0">
     <w:nsid w:val="70234CCE"/>
     <w:multiLevelType w:val="hybridMultilevel"/>
     <w:tmpl w:val="62028544"/>
@@ -1393,7 +1796,7 @@
       </w:rPr>
     </w:lvl>
   </w:abstractNum>
-  <w:abstractNum w:abstractNumId="6" w15:restartNumberingAfterBreak="0">
+  <w:abstractNum w:abstractNumId="9" w15:restartNumberingAfterBreak="0">
     <w:nsid w:val="75131AD6"/>
     <w:multiLevelType w:val="hybridMultilevel"/>
     <w:tmpl w:val="693A36AE"/>
@@ -1513,18 +1916,27 @@
     <w:abstractNumId w:val="1"/>
   </w:num>
   <w:num w:numId="3">
+    <w:abstractNumId w:val="4"/>
+  </w:num>
+  <w:num w:numId="4">
+    <w:abstractNumId w:val="9"/>
+  </w:num>
+  <w:num w:numId="5">
+    <w:abstractNumId w:val="8"/>
+  </w:num>
+  <w:num w:numId="6">
+    <w:abstractNumId w:val="7"/>
+  </w:num>
+  <w:num w:numId="7">
+    <w:abstractNumId w:val="6"/>
+  </w:num>
+  <w:num w:numId="8">
     <w:abstractNumId w:val="2"/>
   </w:num>
-  <w:num w:numId="4">
-    <w:abstractNumId w:val="6"/>
-  </w:num>
-  <w:num w:numId="5">
+  <w:num w:numId="9">
     <w:abstractNumId w:val="5"/>
   </w:num>
-  <w:num w:numId="6">
-    <w:abstractNumId w:val="4"/>
-  </w:num>
-  <w:num w:numId="7">
+  <w:num w:numId="10">
     <w:abstractNumId w:val="3"/>
   </w:num>
 </w:numbering>

</xml_diff>